<commit_message>
draft of ppt added
</commit_message>
<xml_diff>
--- a/part_1_report_presentation/executive_summary.docx
+++ b/part_1_report_presentation/executive_summary.docx
@@ -8,6 +8,11 @@
           <w:lang w:val="en-US" w:eastAsia="zh-CN"/>
         </w:rPr>
       </w:pPr>
+      <w:bookmarkStart w:id="0" w:name="OLE_LINK3"/>
+      <w:bookmarkStart w:id="1" w:name="OLE_LINK4"/>
+      <w:bookmarkStart w:id="2" w:name="OLE_LINK5"/>
+      <w:bookmarkStart w:id="3" w:name="OLE_LINK6"/>
+      <w:bookmarkStart w:id="4" w:name="_GoBack"/>
       <w:r>
         <w:rPr>
           <w:lang w:val="en-US" w:eastAsia="zh-CN"/>
@@ -362,6 +367,7 @@
         </w:rPr>
         <w:t xml:space="preserve">to </w:t>
       </w:r>
+      <w:proofErr w:type="gramStart"/>
       <w:r>
         <w:rPr>
           <w:lang w:val="en-US" w:eastAsia="zh-CN"/>
@@ -372,7 +378,14 @@
         <w:rPr>
           <w:lang w:val="en-US" w:eastAsia="zh-CN"/>
         </w:rPr>
-        <w:t xml:space="preserve">, </w:t>
+        <w:t>,</w:t>
+      </w:r>
+      <w:proofErr w:type="gramEnd"/>
+      <w:r>
+        <w:rPr>
+          <w:lang w:val="en-US" w:eastAsia="zh-CN"/>
+        </w:rPr>
+        <w:t xml:space="preserve"> </w:t>
       </w:r>
       <w:r>
         <w:rPr>
@@ -549,14 +562,7 @@
           <w:rFonts w:hint="eastAsia"/>
           <w:lang w:val="en-US" w:eastAsia="zh-CN"/>
         </w:rPr>
-        <w:t>S</w:t>
-      </w:r>
-      <w:r>
-        <w:rPr>
-          <w:rFonts w:hint="eastAsia"/>
-          <w:lang w:val="en-US" w:eastAsia="zh-CN"/>
-        </w:rPr>
-        <w:t xml:space="preserve">tack overflow seemed does not </w:t>
+        <w:t xml:space="preserve">Stack overflow seemed does not </w:t>
       </w:r>
       <w:r>
         <w:rPr>
@@ -597,16 +603,16 @@
         </w:rPr>
         <w:t xml:space="preserve">In </w:t>
       </w:r>
-      <w:bookmarkStart w:id="0" w:name="OLE_LINK1"/>
-      <w:bookmarkStart w:id="1" w:name="OLE_LINK2"/>
+      <w:bookmarkStart w:id="5" w:name="OLE_LINK1"/>
+      <w:bookmarkStart w:id="6" w:name="OLE_LINK2"/>
       <w:r>
         <w:rPr>
           <w:lang w:val="en-US" w:eastAsia="zh-CN"/>
         </w:rPr>
         <w:t xml:space="preserve">contradictory </w:t>
       </w:r>
-      <w:bookmarkEnd w:id="0"/>
-      <w:bookmarkEnd w:id="1"/>
+      <w:bookmarkEnd w:id="5"/>
+      <w:bookmarkEnd w:id="6"/>
       <w:r>
         <w:rPr>
           <w:lang w:val="en-US" w:eastAsia="zh-CN"/>
@@ -710,13 +716,27 @@
         <w:rPr>
           <w:lang w:val="en-US" w:eastAsia="zh-CN"/>
         </w:rPr>
-        <w:t xml:space="preserve">-healthier,  </w:t>
-      </w:r>
-      <w:r>
-        <w:rPr>
-          <w:lang w:val="en-US" w:eastAsia="zh-CN"/>
-        </w:rPr>
-        <w:t>if your clothes makes your looked charming then you will be happier</w:t>
+        <w:t>-healthier</w:t>
+      </w:r>
+      <w:proofErr w:type="gramStart"/>
+      <w:r>
+        <w:rPr>
+          <w:lang w:val="en-US" w:eastAsia="zh-CN"/>
+        </w:rPr>
+        <w:t xml:space="preserve">,  </w:t>
+      </w:r>
+      <w:r>
+        <w:rPr>
+          <w:lang w:val="en-US" w:eastAsia="zh-CN"/>
+        </w:rPr>
+        <w:t>if</w:t>
+      </w:r>
+      <w:proofErr w:type="gramEnd"/>
+      <w:r>
+        <w:rPr>
+          <w:lang w:val="en-US" w:eastAsia="zh-CN"/>
+        </w:rPr>
+        <w:t xml:space="preserve"> your clothes makes your looked charming then you will be happier</w:t>
       </w:r>
       <w:r>
         <w:rPr>
@@ -760,7 +780,21 @@
         <w:rPr>
           <w:lang w:val="en-US" w:eastAsia="zh-CN"/>
         </w:rPr>
-        <w:t xml:space="preserve"> most people will not consider this kind of situation is related to your ‘health’ . </w:t>
+        <w:t xml:space="preserve"> most people will not consider this kind of situation is related to your </w:t>
+      </w:r>
+      <w:proofErr w:type="gramStart"/>
+      <w:r>
+        <w:rPr>
+          <w:lang w:val="en-US" w:eastAsia="zh-CN"/>
+        </w:rPr>
+        <w:t>‘health’ .</w:t>
+      </w:r>
+      <w:proofErr w:type="gramEnd"/>
+      <w:r>
+        <w:rPr>
+          <w:lang w:val="en-US" w:eastAsia="zh-CN"/>
+        </w:rPr>
+        <w:t xml:space="preserve"> </w:t>
       </w:r>
       <w:r>
         <w:rPr>
@@ -862,25 +896,7 @@
         <w:rPr>
           <w:lang w:val="en-US" w:eastAsia="zh-CN"/>
         </w:rPr>
-        <w:t>I</w:t>
-      </w:r>
-      <w:r>
-        <w:rPr>
-          <w:lang w:val="en-US" w:eastAsia="zh-CN"/>
-        </w:rPr>
-        <w:t>n ‘health overflow’ (our website name), the right</w:t>
-      </w:r>
-      <w:r>
-        <w:rPr>
-          <w:lang w:val="en-US" w:eastAsia="zh-CN"/>
-        </w:rPr>
-        <w:t xml:space="preserve"> of ‘speaking’</w:t>
-      </w:r>
-      <w:r>
-        <w:rPr>
-          <w:lang w:val="en-US" w:eastAsia="zh-CN"/>
-        </w:rPr>
-        <w:t xml:space="preserve"> is control by the majority of users but not the dictators.</w:t>
+        <w:t>In ‘health overflow’ (our website name), the right of ‘speaking’ is control by the majority of users but not the dictators.</w:t>
       </w:r>
     </w:p>
     <w:p>
@@ -931,7 +947,14 @@
         <w:rPr>
           <w:lang w:val="en-US" w:eastAsia="zh-CN"/>
         </w:rPr>
-        <w:t>data?</w:t>
+        <w:t>data</w:t>
+      </w:r>
+      <w:proofErr w:type="gramStart"/>
+      <w:r>
+        <w:rPr>
+          <w:lang w:val="en-US" w:eastAsia="zh-CN"/>
+        </w:rPr>
+        <w:t>?</w:t>
       </w:r>
       <w:r>
         <w:rPr>
@@ -939,6 +962,7 @@
         </w:rPr>
         <w:t xml:space="preserve"> )</w:t>
       </w:r>
+      <w:proofErr w:type="gramEnd"/>
       <w:r>
         <w:rPr>
           <w:lang w:val="en-US" w:eastAsia="zh-CN"/>
@@ -1037,13 +1061,41 @@
         <w:rPr>
           <w:lang w:val="en-US" w:eastAsia="zh-CN"/>
         </w:rPr>
-        <w:t xml:space="preserve"> start to concentrate on their health, this trend is </w:t>
-      </w:r>
-      <w:r>
-        <w:rPr>
-          <w:lang w:val="en-US" w:eastAsia="zh-CN"/>
-        </w:rPr>
-        <w:t>why there are many heath wearable devices like Fitbit, Jawbone and Apple Watch are getting more and more popular nowadays.</w:t>
+        <w:t xml:space="preserve"> start to concentrate on their </w:t>
+      </w:r>
+      <w:proofErr w:type="gramStart"/>
+      <w:r>
+        <w:rPr>
+          <w:lang w:val="en-US" w:eastAsia="zh-CN"/>
+        </w:rPr>
+        <w:t>health,</w:t>
+      </w:r>
+      <w:proofErr w:type="gramEnd"/>
+      <w:r>
+        <w:rPr>
+          <w:lang w:val="en-US" w:eastAsia="zh-CN"/>
+        </w:rPr>
+        <w:t xml:space="preserve"> this trend is </w:t>
+      </w:r>
+      <w:r>
+        <w:rPr>
+          <w:lang w:val="en-US" w:eastAsia="zh-CN"/>
+        </w:rPr>
+        <w:t xml:space="preserve">why there are many heath wearable devices like </w:t>
+      </w:r>
+      <w:proofErr w:type="spellStart"/>
+      <w:r>
+        <w:rPr>
+          <w:lang w:val="en-US" w:eastAsia="zh-CN"/>
+        </w:rPr>
+        <w:t>Fitbit</w:t>
+      </w:r>
+      <w:proofErr w:type="spellEnd"/>
+      <w:r>
+        <w:rPr>
+          <w:lang w:val="en-US" w:eastAsia="zh-CN"/>
+        </w:rPr>
+        <w:t>, Jawbone and Apple Watch are getting more and more popular nowadays.</w:t>
       </w:r>
       <w:r>
         <w:rPr>
@@ -1139,13 +1191,27 @@
         <w:rPr>
           <w:lang w:val="en-US" w:eastAsia="zh-CN"/>
         </w:rPr>
-        <w:t xml:space="preserve">e their fabulous idea of keep healthy </w:t>
-      </w:r>
-      <w:r>
-        <w:rPr>
-          <w:lang w:val="en-US" w:eastAsia="zh-CN"/>
-        </w:rPr>
-        <w:t xml:space="preserve">, </w:t>
+        <w:t xml:space="preserve">e their fabulous idea of keep </w:t>
+      </w:r>
+      <w:proofErr w:type="gramStart"/>
+      <w:r>
+        <w:rPr>
+          <w:lang w:val="en-US" w:eastAsia="zh-CN"/>
+        </w:rPr>
+        <w:t xml:space="preserve">healthy </w:t>
+      </w:r>
+      <w:r>
+        <w:rPr>
+          <w:lang w:val="en-US" w:eastAsia="zh-CN"/>
+        </w:rPr>
+        <w:t>,</w:t>
+      </w:r>
+      <w:proofErr w:type="gramEnd"/>
+      <w:r>
+        <w:rPr>
+          <w:lang w:val="en-US" w:eastAsia="zh-CN"/>
+        </w:rPr>
+        <w:t xml:space="preserve"> </w:t>
       </w:r>
       <w:r>
         <w:rPr>
@@ -1178,8 +1244,6 @@
         </w:rPr>
         <w:t>healthier</w:t>
       </w:r>
-      <w:bookmarkStart w:id="2" w:name="_GoBack"/>
-      <w:bookmarkEnd w:id="2"/>
       <w:r>
         <w:rPr>
           <w:lang w:val="en-US" w:eastAsia="zh-CN"/>
@@ -1313,6 +1377,11 @@
         <w:t xml:space="preserve">which has large and loyal potential users and a great website which can be successfully but haven’t not been built yet. </w:t>
       </w:r>
     </w:p>
+    <w:bookmarkEnd w:id="0"/>
+    <w:bookmarkEnd w:id="1"/>
+    <w:bookmarkEnd w:id="2"/>
+    <w:bookmarkEnd w:id="3"/>
+    <w:bookmarkEnd w:id="4"/>
     <w:sectPr>
       <w:pgSz w:w="11900" w:h="16840"/>
       <w:pgMar w:top="1440" w:right="1800" w:bottom="1440" w:left="1800" w:header="708" w:footer="708" w:gutter="0"/>

</xml_diff>